<commit_message>
Added language independent remarks
</commit_message>
<xml_diff>
--- a/Scratch style guide for Dutch/Style guide v0.4.docx
+++ b/Scratch style guide for Dutch/Style guide v0.4.docx
@@ -95,9 +95,211 @@
         <w:rPr>
           <w:lang w:val="en-US"/>
         </w:rPr>
-        <w:t xml:space="preserve"> must be translated into English, but since Transifex is for me in Dutch I cannot do that myself.</w:t>
-      </w:r>
-    </w:p>
+        <w:t xml:space="preserve"> must be translated into English, but since </w:t>
+      </w:r>
+      <w:proofErr w:type="spellStart"/>
+      <w:r>
+        <w:rPr>
+          <w:lang w:val="en-US"/>
+        </w:rPr>
+        <w:t>Transifex</w:t>
+      </w:r>
+      <w:proofErr w:type="spellEnd"/>
+      <w:r>
+        <w:rPr>
+          <w:lang w:val="en-US"/>
+        </w:rPr>
+        <w:t xml:space="preserve"> is for me in Dutch I cannot do that myself.</w:t>
+      </w:r>
+    </w:p>
+    <w:p>
+      <w:pPr>
+        <w:pStyle w:val="Kop1"/>
+        <w:rPr>
+          <w:lang w:val="en-US"/>
+        </w:rPr>
+      </w:pPr>
+      <w:r>
+        <w:rPr>
+          <w:lang w:val="en-US"/>
+        </w:rPr>
+        <w:t>Changelog</w:t>
+      </w:r>
+    </w:p>
+    <w:p>
+      <w:pPr>
+        <w:rPr>
+          <w:lang w:val="en-US"/>
+        </w:rPr>
+      </w:pPr>
+      <w:r>
+        <w:rPr>
+          <w:lang w:val="en-US"/>
+        </w:rPr>
+        <w:t xml:space="preserve">Since we distribute this via </w:t>
+      </w:r>
+      <w:proofErr w:type="spellStart"/>
+      <w:r>
+        <w:rPr>
+          <w:lang w:val="en-US"/>
+        </w:rPr>
+        <w:t>Github</w:t>
+      </w:r>
+      <w:proofErr w:type="spellEnd"/>
+      <w:r>
+        <w:rPr>
+          <w:lang w:val="en-US"/>
+        </w:rPr>
+        <w:t>, we may not always update the filename after a change. So here you can see whether you still have the most recent version.</w:t>
+      </w:r>
+    </w:p>
+    <w:tbl>
+      <w:tblPr>
+        <w:tblStyle w:val="Tabelraster"/>
+        <w:tblW w:w="0" w:type="auto"/>
+        <w:tblLook w:val="04A0" w:firstRow="1" w:lastRow="0" w:firstColumn="1" w:lastColumn="0" w:noHBand="0" w:noVBand="1"/>
+      </w:tblPr>
+      <w:tblGrid>
+        <w:gridCol w:w="1696"/>
+        <w:gridCol w:w="7366"/>
+      </w:tblGrid>
+      <w:tr>
+        <w:tc>
+          <w:tcPr>
+            <w:tcW w:w="1696" w:type="dxa"/>
+            <w:shd w:val="clear" w:color="auto" w:fill="92D050"/>
+          </w:tcPr>
+          <w:p>
+            <w:pPr>
+              <w:rPr>
+                <w:lang w:val="en-US"/>
+              </w:rPr>
+            </w:pPr>
+            <w:r>
+              <w:rPr>
+                <w:lang w:val="en-US"/>
+              </w:rPr>
+              <w:t>Date</w:t>
+            </w:r>
+          </w:p>
+        </w:tc>
+        <w:tc>
+          <w:tcPr>
+            <w:tcW w:w="7366" w:type="dxa"/>
+            <w:shd w:val="clear" w:color="auto" w:fill="92D050"/>
+          </w:tcPr>
+          <w:p>
+            <w:pPr>
+              <w:rPr>
+                <w:lang w:val="en-US"/>
+              </w:rPr>
+            </w:pPr>
+            <w:r>
+              <w:rPr>
+                <w:lang w:val="en-US"/>
+              </w:rPr>
+              <w:t>Change</w:t>
+            </w:r>
+          </w:p>
+        </w:tc>
+      </w:tr>
+      <w:tr>
+        <w:tc>
+          <w:tcPr>
+            <w:tcW w:w="1696" w:type="dxa"/>
+          </w:tcPr>
+          <w:p>
+            <w:pPr>
+              <w:rPr>
+                <w:lang w:val="en-US"/>
+              </w:rPr>
+            </w:pPr>
+            <w:r>
+              <w:rPr>
+                <w:lang w:val="en-US"/>
+              </w:rPr>
+              <w:t>2020-05-17</w:t>
+            </w:r>
+          </w:p>
+        </w:tc>
+        <w:tc>
+          <w:tcPr>
+            <w:tcW w:w="7366" w:type="dxa"/>
+          </w:tcPr>
+          <w:p>
+            <w:pPr>
+              <w:rPr>
+                <w:lang w:val="en-US"/>
+              </w:rPr>
+            </w:pPr>
+            <w:r>
+              <w:rPr>
+                <w:lang w:val="en-US"/>
+              </w:rPr>
+              <w:t>Added language independent hints.</w:t>
+            </w:r>
+            <w:r>
+              <w:rPr>
+                <w:lang w:val="en-US"/>
+              </w:rPr>
+              <w:t xml:space="preserve"> And minor other updates</w:t>
+            </w:r>
+          </w:p>
+        </w:tc>
+      </w:tr>
+      <w:tr>
+        <w:tc>
+          <w:tcPr>
+            <w:tcW w:w="1696" w:type="dxa"/>
+          </w:tcPr>
+          <w:p>
+            <w:pPr>
+              <w:rPr>
+                <w:lang w:val="en-US"/>
+              </w:rPr>
+            </w:pPr>
+          </w:p>
+        </w:tc>
+        <w:tc>
+          <w:tcPr>
+            <w:tcW w:w="7366" w:type="dxa"/>
+          </w:tcPr>
+          <w:p>
+            <w:pPr>
+              <w:rPr>
+                <w:lang w:val="en-US"/>
+              </w:rPr>
+            </w:pPr>
+          </w:p>
+        </w:tc>
+      </w:tr>
+      <w:tr>
+        <w:tc>
+          <w:tcPr>
+            <w:tcW w:w="1696" w:type="dxa"/>
+          </w:tcPr>
+          <w:p>
+            <w:pPr>
+              <w:rPr>
+                <w:lang w:val="en-US"/>
+              </w:rPr>
+            </w:pPr>
+          </w:p>
+        </w:tc>
+        <w:tc>
+          <w:tcPr>
+            <w:tcW w:w="7366" w:type="dxa"/>
+          </w:tcPr>
+          <w:p>
+            <w:pPr>
+              <w:rPr>
+                <w:lang w:val="en-US"/>
+              </w:rPr>
+            </w:pPr>
+          </w:p>
+        </w:tc>
+      </w:tr>
+    </w:tbl>
     <w:p>
       <w:pPr>
         <w:pStyle w:val="Kop1"/>
@@ -209,6 +411,7 @@
         </w:rPr>
         <w:t xml:space="preserve"> </w:t>
       </w:r>
+      <w:proofErr w:type="spellStart"/>
       <w:r>
         <w:rPr>
           <w:highlight w:val="yellow"/>
@@ -216,6 +419,7 @@
         </w:rPr>
         <w:t>Meldingen</w:t>
       </w:r>
+      <w:proofErr w:type="spellEnd"/>
       <w:r>
         <w:rPr>
           <w:lang w:val="en-US"/>
@@ -234,6 +438,7 @@
         </w:rPr>
         <w:t xml:space="preserve"> </w:t>
       </w:r>
+      <w:proofErr w:type="spellStart"/>
       <w:r>
         <w:rPr>
           <w:highlight w:val="yellow"/>
@@ -241,6 +446,7 @@
         </w:rPr>
         <w:t>Meldingsinstellingen</w:t>
       </w:r>
+      <w:proofErr w:type="spellEnd"/>
       <w:r>
         <w:rPr>
           <w:lang w:val="en-US"/>
@@ -344,7 +550,23 @@
           <w:rStyle w:val="o-checkboxlabelhighlight"/>
           <w:lang w:val="en-GB"/>
         </w:rPr>
-        <w:t>When a resource file is updated or autofetch for a resource failed.</w:t>
+        <w:t xml:space="preserve">When a resource file is updated or </w:t>
+      </w:r>
+      <w:proofErr w:type="spellStart"/>
+      <w:r>
+        <w:rPr>
+          <w:rStyle w:val="o-checkboxlabelhighlight"/>
+          <w:lang w:val="en-GB"/>
+        </w:rPr>
+        <w:t>autofetch</w:t>
+      </w:r>
+      <w:proofErr w:type="spellEnd"/>
+      <w:r>
+        <w:rPr>
+          <w:rStyle w:val="o-checkboxlabelhighlight"/>
+          <w:lang w:val="en-GB"/>
+        </w:rPr>
+        <w:t xml:space="preserve"> for a resource failed.</w:t>
       </w:r>
     </w:p>
     <w:p>
@@ -406,7 +628,23 @@
           <w:rStyle w:val="o-checkboxlabelhighlight"/>
           <w:lang w:val="en-GB"/>
         </w:rPr>
-        <w:t>In this way you do not have to regularly log in to Transifex to see whether there is material to be translated.</w:t>
+        <w:t xml:space="preserve">In this way you do not have to regularly log in to </w:t>
+      </w:r>
+      <w:proofErr w:type="spellStart"/>
+      <w:r>
+        <w:rPr>
+          <w:rStyle w:val="o-checkboxlabelhighlight"/>
+          <w:lang w:val="en-GB"/>
+        </w:rPr>
+        <w:t>Transifex</w:t>
+      </w:r>
+      <w:proofErr w:type="spellEnd"/>
+      <w:r>
+        <w:rPr>
+          <w:rStyle w:val="o-checkboxlabelhighlight"/>
+          <w:lang w:val="en-GB"/>
+        </w:rPr>
+        <w:t xml:space="preserve"> to see whether there is material to be translated.</w:t>
       </w:r>
     </w:p>
     <w:p>
@@ -420,6 +658,473 @@
         <w:rPr>
           <w:lang w:val="en-GB"/>
         </w:rPr>
+        <w:t>Some language independent hints</w:t>
+      </w:r>
+    </w:p>
+    <w:p>
+      <w:pPr>
+        <w:rPr>
+          <w:lang w:val="en-GB"/>
+        </w:rPr>
+      </w:pPr>
+      <w:r>
+        <w:rPr>
+          <w:lang w:val="en-GB"/>
+        </w:rPr>
+        <w:t>Here are some language independent hints:</w:t>
+      </w:r>
+    </w:p>
+    <w:p>
+      <w:pPr>
+        <w:pStyle w:val="Lijstalinea"/>
+        <w:numPr>
+          <w:ilvl w:val="0"/>
+          <w:numId w:val="8"/>
+        </w:numPr>
+        <w:rPr>
+          <w:lang w:val="en-GB"/>
+        </w:rPr>
+      </w:pPr>
+      <w:r>
+        <w:rPr>
+          <w:lang w:val="en-GB"/>
+        </w:rPr>
+        <w:t>Look below the untranslated string. Sometimes there are developer remarks in light grey that can be helpful in translating. Unfortunately it is not so often that the developer has put those remarks in.</w:t>
+      </w:r>
+    </w:p>
+    <w:p>
+      <w:pPr>
+        <w:pStyle w:val="Lijstalinea"/>
+        <w:numPr>
+          <w:ilvl w:val="0"/>
+          <w:numId w:val="8"/>
+        </w:numPr>
+        <w:rPr>
+          <w:lang w:val="en-GB"/>
+        </w:rPr>
+      </w:pPr>
+      <w:r>
+        <w:rPr>
+          <w:lang w:val="en-GB"/>
+        </w:rPr>
+        <w:t>The most difficult part of the translation job is that it is done mostly out of context. And the smaller the sentence</w:t>
+      </w:r>
+      <w:r>
+        <w:rPr>
+          <w:lang w:val="en-GB"/>
+        </w:rPr>
+        <w:t>,</w:t>
+      </w:r>
+      <w:r>
+        <w:rPr>
+          <w:lang w:val="en-GB"/>
+        </w:rPr>
+        <w:t xml:space="preserve"> the more difficult it is, since e.g. a single word could in English be a noun or a verb and </w:t>
+      </w:r>
+      <w:r>
+        <w:rPr>
+          <w:lang w:val="en-GB"/>
+        </w:rPr>
+        <w:lastRenderedPageBreak/>
+        <w:t>also in a variety of tenses, but when translating it all these may have a different translation in the target language. Sometimes you guess from adjacent words in the same file. Sometimes you can try to look it up in the project. In general, think deeply before making the translation in such cases and imagine other contexts that could be applicable.</w:t>
+      </w:r>
+    </w:p>
+    <w:p>
+      <w:pPr>
+        <w:pStyle w:val="Lijstalinea"/>
+        <w:numPr>
+          <w:ilvl w:val="0"/>
+          <w:numId w:val="8"/>
+        </w:numPr>
+        <w:rPr>
+          <w:lang w:val="en-GB"/>
+        </w:rPr>
+      </w:pPr>
+      <w:r>
+        <w:rPr>
+          <w:lang w:val="en-GB"/>
+        </w:rPr>
+        <w:t xml:space="preserve">When making translations that refer to items on the website, you will have to look up how they are translated there. For example, if something is offending people can use the </w:t>
+      </w:r>
+      <w:r>
+        <w:rPr>
+          <w:i/>
+          <w:iCs/>
+          <w:lang w:val="en-GB"/>
+        </w:rPr>
+        <w:t>Report</w:t>
+      </w:r>
+      <w:r>
+        <w:rPr>
+          <w:lang w:val="en-GB"/>
+        </w:rPr>
+        <w:t xml:space="preserve"> button. When translating that into Dutch, it could have been called </w:t>
+      </w:r>
+      <w:proofErr w:type="spellStart"/>
+      <w:r>
+        <w:rPr>
+          <w:i/>
+          <w:iCs/>
+          <w:lang w:val="en-GB"/>
+        </w:rPr>
+        <w:t>Rapporteren</w:t>
+      </w:r>
+      <w:proofErr w:type="spellEnd"/>
+      <w:r>
+        <w:rPr>
+          <w:lang w:val="en-GB"/>
+        </w:rPr>
+        <w:t xml:space="preserve">, however if you look at the actual button it is called </w:t>
+      </w:r>
+      <w:proofErr w:type="spellStart"/>
+      <w:r>
+        <w:rPr>
+          <w:i/>
+          <w:iCs/>
+          <w:lang w:val="en-GB"/>
+        </w:rPr>
+        <w:t>Melden</w:t>
+      </w:r>
+      <w:proofErr w:type="spellEnd"/>
+      <w:r>
+        <w:rPr>
+          <w:lang w:val="en-GB"/>
+        </w:rPr>
+        <w:t xml:space="preserve">, which is also completely correct. So in the sentence where </w:t>
+      </w:r>
+      <w:r>
+        <w:rPr>
+          <w:lang w:val="en-GB"/>
+        </w:rPr>
+        <w:t xml:space="preserve">you </w:t>
+      </w:r>
+      <w:r>
+        <w:rPr>
+          <w:lang w:val="en-GB"/>
+        </w:rPr>
+        <w:t xml:space="preserve">have to translate the </w:t>
+      </w:r>
+      <w:r>
+        <w:rPr>
+          <w:i/>
+          <w:iCs/>
+          <w:lang w:val="en-GB"/>
+        </w:rPr>
+        <w:t>Report</w:t>
+      </w:r>
+      <w:r>
+        <w:rPr>
+          <w:lang w:val="en-GB"/>
+        </w:rPr>
+        <w:t xml:space="preserve"> button, you will have to use </w:t>
+      </w:r>
+      <w:proofErr w:type="spellStart"/>
+      <w:r>
+        <w:rPr>
+          <w:i/>
+          <w:iCs/>
+          <w:lang w:val="en-GB"/>
+        </w:rPr>
+        <w:t>Melden</w:t>
+      </w:r>
+      <w:proofErr w:type="spellEnd"/>
+      <w:r>
+        <w:rPr>
+          <w:lang w:val="en-GB"/>
+        </w:rPr>
+        <w:t xml:space="preserve"> and the only way</w:t>
+      </w:r>
+      <w:r>
+        <w:rPr>
+          <w:lang w:val="en-GB"/>
+        </w:rPr>
+        <w:t xml:space="preserve"> to find out</w:t>
+      </w:r>
+      <w:r>
+        <w:rPr>
+          <w:lang w:val="en-GB"/>
+        </w:rPr>
+        <w:t xml:space="preserve"> is by actually looking it up on the web site. </w:t>
+      </w:r>
+    </w:p>
+    <w:p>
+      <w:pPr>
+        <w:pStyle w:val="Lijstalinea"/>
+        <w:numPr>
+          <w:ilvl w:val="0"/>
+          <w:numId w:val="8"/>
+        </w:numPr>
+        <w:rPr>
+          <w:lang w:val="en-GB"/>
+        </w:rPr>
+      </w:pPr>
+      <w:r>
+        <w:rPr>
+          <w:lang w:val="en-GB"/>
+        </w:rPr>
+        <w:t>Carefully look at interpunction and spaces, especially surrounding links.</w:t>
+      </w:r>
+      <w:r>
+        <w:rPr>
+          <w:lang w:val="en-GB"/>
+        </w:rPr>
+        <w:t xml:space="preserve"> </w:t>
+      </w:r>
+    </w:p>
+    <w:p>
+      <w:pPr>
+        <w:pStyle w:val="Lijstalinea"/>
+        <w:numPr>
+          <w:ilvl w:val="0"/>
+          <w:numId w:val="8"/>
+        </w:numPr>
+        <w:rPr>
+          <w:lang w:val="en-GB"/>
+        </w:rPr>
+      </w:pPr>
+      <w:r>
+        <w:rPr>
+          <w:lang w:val="en-GB"/>
+        </w:rPr>
+        <w:t>Sometimes we get strings to translate like:</w:t>
+      </w:r>
+      <w:r>
+        <w:rPr>
+          <w:lang w:val="en-GB"/>
+        </w:rPr>
+        <w:br/>
+      </w:r>
+      <w:r>
+        <w:rPr>
+          <w:lang w:val="en-GB"/>
+        </w:rPr>
+        <w:t xml:space="preserve">chat </w:t>
+      </w:r>
+      <w:proofErr w:type="spellStart"/>
+      <w:r>
+        <w:rPr>
+          <w:lang w:val="en-GB"/>
+        </w:rPr>
+        <w:t>room,chat</w:t>
+      </w:r>
+      <w:proofErr w:type="spellEnd"/>
+      <w:r>
+        <w:rPr>
+          <w:lang w:val="en-GB"/>
+        </w:rPr>
+        <w:t xml:space="preserve"> room </w:t>
+      </w:r>
+      <w:proofErr w:type="spellStart"/>
+      <w:r>
+        <w:rPr>
+          <w:lang w:val="en-GB"/>
+        </w:rPr>
+        <w:t>project,chat</w:t>
+      </w:r>
+      <w:proofErr w:type="spellEnd"/>
+      <w:r>
+        <w:rPr>
+          <w:lang w:val="en-GB"/>
+        </w:rPr>
+        <w:t xml:space="preserve"> </w:t>
+      </w:r>
+      <w:proofErr w:type="spellStart"/>
+      <w:r>
+        <w:rPr>
+          <w:lang w:val="en-GB"/>
+        </w:rPr>
+        <w:t>project,cloud</w:t>
+      </w:r>
+      <w:proofErr w:type="spellEnd"/>
+      <w:r>
+        <w:rPr>
+          <w:lang w:val="en-GB"/>
+        </w:rPr>
+        <w:t xml:space="preserve"> </w:t>
+      </w:r>
+      <w:proofErr w:type="spellStart"/>
+      <w:r>
+        <w:rPr>
+          <w:lang w:val="en-GB"/>
+        </w:rPr>
+        <w:t>chat,cloud</w:t>
+      </w:r>
+      <w:proofErr w:type="spellEnd"/>
+      <w:r>
+        <w:rPr>
+          <w:lang w:val="en-GB"/>
+        </w:rPr>
+        <w:t xml:space="preserve"> chat room</w:t>
+      </w:r>
+      <w:r>
+        <w:rPr>
+          <w:lang w:val="en-GB"/>
+        </w:rPr>
+        <w:br/>
+        <w:t>Don’t be tempted to add spaces before the comma. The</w:t>
+      </w:r>
+      <w:r>
+        <w:rPr>
+          <w:lang w:val="en-GB"/>
+        </w:rPr>
+        <w:t>se strings</w:t>
+      </w:r>
+      <w:r>
+        <w:rPr>
+          <w:lang w:val="en-GB"/>
+        </w:rPr>
+        <w:t xml:space="preserve"> will most likely end up somewhere where those blanks would not look good.</w:t>
+      </w:r>
+    </w:p>
+    <w:p>
+      <w:pPr>
+        <w:pStyle w:val="Lijstalinea"/>
+        <w:numPr>
+          <w:ilvl w:val="0"/>
+          <w:numId w:val="8"/>
+        </w:numPr>
+        <w:rPr>
+          <w:lang w:val="en-GB"/>
+        </w:rPr>
+      </w:pPr>
+      <w:r>
+        <w:rPr>
+          <w:lang w:val="en-GB"/>
+        </w:rPr>
+        <w:t xml:space="preserve">Stay close to the original text. If the text has the word </w:t>
+      </w:r>
+      <w:r>
+        <w:rPr>
+          <w:i/>
+          <w:iCs/>
+          <w:lang w:val="en-GB"/>
+        </w:rPr>
+        <w:t>people</w:t>
+      </w:r>
+      <w:r>
+        <w:rPr>
+          <w:lang w:val="en-GB"/>
+        </w:rPr>
+        <w:t xml:space="preserve">, you should translate it for Dutch into </w:t>
+      </w:r>
+      <w:proofErr w:type="spellStart"/>
+      <w:r>
+        <w:rPr>
+          <w:i/>
+          <w:iCs/>
+          <w:lang w:val="en-GB"/>
+        </w:rPr>
+        <w:t>mensen</w:t>
+      </w:r>
+      <w:proofErr w:type="spellEnd"/>
+      <w:r>
+        <w:rPr>
+          <w:lang w:val="en-GB"/>
+        </w:rPr>
+        <w:t xml:space="preserve">. Even if </w:t>
+      </w:r>
+      <w:r>
+        <w:rPr>
+          <w:lang w:val="en-GB"/>
+        </w:rPr>
+        <w:t xml:space="preserve">in the particular context </w:t>
+      </w:r>
+      <w:r>
+        <w:rPr>
+          <w:lang w:val="en-GB"/>
+        </w:rPr>
+        <w:t>they would always be Scratchers</w:t>
+      </w:r>
+      <w:r>
+        <w:rPr>
+          <w:lang w:val="en-GB"/>
+        </w:rPr>
+        <w:t xml:space="preserve"> or students</w:t>
+      </w:r>
+      <w:r>
+        <w:rPr>
+          <w:lang w:val="en-GB"/>
+        </w:rPr>
+        <w:t xml:space="preserve">, don’t write </w:t>
+      </w:r>
+      <w:r>
+        <w:rPr>
+          <w:i/>
+          <w:iCs/>
+          <w:lang w:val="en-GB"/>
+        </w:rPr>
+        <w:t>Scratchers</w:t>
+      </w:r>
+      <w:r>
+        <w:rPr>
+          <w:lang w:val="en-GB"/>
+        </w:rPr>
+        <w:t xml:space="preserve"> or </w:t>
+      </w:r>
+      <w:proofErr w:type="spellStart"/>
+      <w:r>
+        <w:rPr>
+          <w:i/>
+          <w:iCs/>
+          <w:lang w:val="en-GB"/>
+        </w:rPr>
+        <w:t>leerlingen</w:t>
+      </w:r>
+      <w:proofErr w:type="spellEnd"/>
+      <w:r>
+        <w:rPr>
+          <w:lang w:val="en-GB"/>
+        </w:rPr>
+        <w:t>, even if you think that this would have been better.</w:t>
+      </w:r>
+    </w:p>
+    <w:p>
+      <w:pPr>
+        <w:pStyle w:val="Lijstalinea"/>
+        <w:numPr>
+          <w:ilvl w:val="0"/>
+          <w:numId w:val="8"/>
+        </w:numPr>
+        <w:rPr>
+          <w:lang w:val="en-GB"/>
+        </w:rPr>
+      </w:pPr>
+      <w:r>
+        <w:rPr>
+          <w:lang w:val="en-GB"/>
+        </w:rPr>
+        <w:t>That being said, also make sure that translations will be well readable</w:t>
+      </w:r>
+      <w:r>
+        <w:rPr>
+          <w:lang w:val="en-GB"/>
+        </w:rPr>
+        <w:t xml:space="preserve"> in the target language</w:t>
+      </w:r>
+      <w:r>
+        <w:rPr>
+          <w:lang w:val="en-GB"/>
+        </w:rPr>
+        <w:t>. So sometimes you have to take some liberty in the translation.</w:t>
+      </w:r>
+      <w:r>
+        <w:rPr>
+          <w:lang w:val="en-GB"/>
+        </w:rPr>
+        <w:t xml:space="preserve"> Changing the order of words in the sentence is often something to make it more readable.</w:t>
+      </w:r>
+    </w:p>
+    <w:p>
+      <w:pPr>
+        <w:pStyle w:val="Kop1"/>
+        <w:rPr>
+          <w:lang w:val="en-GB"/>
+        </w:rPr>
+      </w:pPr>
+      <w:r>
+        <w:rPr>
+          <w:lang w:val="en-GB"/>
+        </w:rPr>
         <w:t>Usage of the glossary</w:t>
       </w:r>
     </w:p>
@@ -433,7 +1138,21 @@
         <w:rPr>
           <w:lang w:val="en-GB"/>
         </w:rPr>
-        <w:t>Especially until you are familiar with the style that is used, please check the glossary (woordenlijst)</w:t>
+        <w:t>Especially until you are familiar with the style that is used, please check the glossary (</w:t>
+      </w:r>
+      <w:proofErr w:type="spellStart"/>
+      <w:r>
+        <w:rPr>
+          <w:lang w:val="en-GB"/>
+        </w:rPr>
+        <w:t>woordenlijst</w:t>
+      </w:r>
+      <w:proofErr w:type="spellEnd"/>
+      <w:r>
+        <w:rPr>
+          <w:lang w:val="en-GB"/>
+        </w:rPr>
+        <w:t>)</w:t>
       </w:r>
       <w:r>
         <w:rPr>
@@ -482,7 +1201,7 @@
     </w:p>
     <w:p>
       <w:pPr>
-        <w:pStyle w:val="Kop2"/>
+        <w:pStyle w:val="Kop1"/>
         <w:rPr>
           <w:lang w:val="en-GB"/>
         </w:rPr>
@@ -531,22 +1250,42 @@
           <w:iCs/>
           <w:lang w:val="en-GB"/>
         </w:rPr>
-        <w:t>je, jouw</w:t>
-      </w:r>
-      <w:r>
-        <w:rPr>
-          <w:lang w:val="en-GB"/>
-        </w:rPr>
-        <w:t xml:space="preserve"> etc. rather than </w:t>
-      </w:r>
+        <w:t xml:space="preserve">je, </w:t>
+      </w:r>
+      <w:proofErr w:type="spellStart"/>
       <w:r>
         <w:rPr>
           <w:i/>
           <w:iCs/>
           <w:lang w:val="en-GB"/>
         </w:rPr>
-        <w:t>u, uw</w:t>
-      </w:r>
+        <w:t>jouw</w:t>
+      </w:r>
+      <w:proofErr w:type="spellEnd"/>
+      <w:r>
+        <w:rPr>
+          <w:lang w:val="en-GB"/>
+        </w:rPr>
+        <w:t xml:space="preserve"> etc. rather than </w:t>
+      </w:r>
+      <w:r>
+        <w:rPr>
+          <w:i/>
+          <w:iCs/>
+          <w:lang w:val="en-GB"/>
+        </w:rPr>
+        <w:t xml:space="preserve">u, </w:t>
+      </w:r>
+      <w:proofErr w:type="spellStart"/>
+      <w:r>
+        <w:rPr>
+          <w:i/>
+          <w:iCs/>
+          <w:lang w:val="en-GB"/>
+        </w:rPr>
+        <w:t>uw</w:t>
+      </w:r>
+      <w:proofErr w:type="spellEnd"/>
       <w:r>
         <w:rPr>
           <w:lang w:val="en-GB"/>
@@ -579,6 +1318,7 @@
         </w:rPr>
         <w:t xml:space="preserve">We use </w:t>
       </w:r>
+      <w:proofErr w:type="spellStart"/>
       <w:r>
         <w:rPr>
           <w:i/>
@@ -587,6 +1327,7 @@
         </w:rPr>
         <w:t>leerkracht</w:t>
       </w:r>
+      <w:proofErr w:type="spellEnd"/>
       <w:r>
         <w:rPr>
           <w:lang w:val="en-GB"/>
@@ -609,9 +1350,9 @@
         <w:rPr>
           <w:lang w:val="en-GB"/>
         </w:rPr>
-        <w:lastRenderedPageBreak/>
         <w:t xml:space="preserve">We use </w:t>
       </w:r>
+      <w:proofErr w:type="spellStart"/>
       <w:r>
         <w:rPr>
           <w:i/>
@@ -620,6 +1361,7 @@
         </w:rPr>
         <w:t>leerling</w:t>
       </w:r>
+      <w:proofErr w:type="spellEnd"/>
       <w:r>
         <w:rPr>
           <w:lang w:val="en-GB"/>
@@ -654,6 +1396,7 @@
         </w:rPr>
         <w:t xml:space="preserve"> is also translated as </w:t>
       </w:r>
+      <w:proofErr w:type="spellStart"/>
       <w:r>
         <w:rPr>
           <w:i/>
@@ -662,6 +1405,7 @@
         </w:rPr>
         <w:t>leerling</w:t>
       </w:r>
+      <w:proofErr w:type="spellEnd"/>
       <w:r>
         <w:rPr>
           <w:i/>
@@ -680,7 +1424,15 @@
         </w:numPr>
       </w:pPr>
       <w:r>
-        <w:t xml:space="preserve">We use </w:t>
+        <w:t xml:space="preserve">We </w:t>
+      </w:r>
+      <w:proofErr w:type="spellStart"/>
+      <w:r>
+        <w:t>use</w:t>
+      </w:r>
+      <w:proofErr w:type="spellEnd"/>
+      <w:r>
+        <w:t xml:space="preserve"> </w:t>
       </w:r>
       <w:r>
         <w:rPr>
@@ -690,11 +1442,21 @@
         <w:t>je kan</w:t>
       </w:r>
       <w:r>
-        <w:t xml:space="preserve"> rather</w:t>
-      </w:r>
-      <w:r>
-        <w:t xml:space="preserve"> than</w:t>
-      </w:r>
+        <w:t xml:space="preserve"> </w:t>
+      </w:r>
+      <w:proofErr w:type="spellStart"/>
+      <w:r>
+        <w:t>rather</w:t>
+      </w:r>
+      <w:proofErr w:type="spellEnd"/>
+      <w:r>
+        <w:t xml:space="preserve"> </w:t>
+      </w:r>
+      <w:proofErr w:type="spellStart"/>
+      <w:r>
+        <w:t>than</w:t>
+      </w:r>
+      <w:proofErr w:type="spellEnd"/>
       <w:r>
         <w:t xml:space="preserve"> </w:t>
       </w:r>
@@ -843,6 +1605,7 @@
         <w:rPr>
           <w:lang w:val="en-GB"/>
         </w:rPr>
+        <w:lastRenderedPageBreak/>
         <w:t>Translation of times</w:t>
       </w:r>
       <w:r>
@@ -910,7 +1673,19 @@
         <w:rPr>
           <w:lang w:val="en-GB"/>
         </w:rPr>
-        <w:t>. Please note that the switching to and from day light saving time is different between USA and Europe, so be very careful in those times of year when the clock changes.</w:t>
+        <w:t xml:space="preserve">. Please note that the </w:t>
+      </w:r>
+      <w:r>
+        <w:rPr>
+          <w:lang w:val="en-GB"/>
+        </w:rPr>
+        <w:t xml:space="preserve">date for </w:t>
+      </w:r>
+      <w:r>
+        <w:rPr>
+          <w:lang w:val="en-GB"/>
+        </w:rPr>
+        <w:t>switching to and from day light saving time is different between USA and Europe, so be very careful in those times of year when the clock changes.</w:t>
       </w:r>
     </w:p>
     <w:p>
@@ -942,7 +1717,21 @@
         <w:rPr>
           <w:lang w:val="en-GB"/>
         </w:rPr>
-        <w:t>If a license is mentioned, e.g. “Creative Commons Share Alike” then add the Dutch name of that license in brackets, so “Creative Commons Share Alike (GelijkDelen)”.</w:t>
+        <w:t>If a license is mentioned, e.g. “Creative Commons Share Alike” then add the Dutch name of that license in brackets, so “Creative Commons Share Alike (</w:t>
+      </w:r>
+      <w:proofErr w:type="spellStart"/>
+      <w:r>
+        <w:rPr>
+          <w:lang w:val="en-GB"/>
+        </w:rPr>
+        <w:t>GelijkDelen</w:t>
+      </w:r>
+      <w:proofErr w:type="spellEnd"/>
+      <w:r>
+        <w:rPr>
+          <w:lang w:val="en-GB"/>
+        </w:rPr>
+        <w:t>)”.</w:t>
       </w:r>
     </w:p>
     <w:p>
@@ -1023,7 +1812,21 @@
         <w:rPr>
           <w:lang w:val="en-GB"/>
         </w:rPr>
-        <w:t xml:space="preserve">prefer Deepl (deepl.com). </w:t>
+        <w:t xml:space="preserve">prefer </w:t>
+      </w:r>
+      <w:proofErr w:type="spellStart"/>
+      <w:r>
+        <w:rPr>
+          <w:lang w:val="en-GB"/>
+        </w:rPr>
+        <w:t>Deepl</w:t>
+      </w:r>
+      <w:proofErr w:type="spellEnd"/>
+      <w:r>
+        <w:rPr>
+          <w:lang w:val="en-GB"/>
+        </w:rPr>
+        <w:t xml:space="preserve"> (deepl.com). </w:t>
       </w:r>
       <w:r>
         <w:rPr>
@@ -1035,7 +1838,21 @@
         <w:rPr>
           <w:lang w:val="en-GB"/>
         </w:rPr>
-        <w:t xml:space="preserve"> a string with many links Deepl seems to be more robust</w:t>
+        <w:t xml:space="preserve"> a string with many links </w:t>
+      </w:r>
+      <w:proofErr w:type="spellStart"/>
+      <w:r>
+        <w:rPr>
+          <w:lang w:val="en-GB"/>
+        </w:rPr>
+        <w:t>Deepl</w:t>
+      </w:r>
+      <w:proofErr w:type="spellEnd"/>
+      <w:r>
+        <w:rPr>
+          <w:lang w:val="en-GB"/>
+        </w:rPr>
+        <w:t xml:space="preserve"> seems to be more robust</w:t>
       </w:r>
       <w:r>
         <w:rPr>
@@ -1181,7 +1998,21 @@
         <w:rPr>
           <w:lang w:val="en-GB"/>
         </w:rPr>
-        <w:t>Paste (CTRL-v) the translated text into the Transifex target window.</w:t>
+        <w:t xml:space="preserve">Paste (CTRL-v) the translated text into the </w:t>
+      </w:r>
+      <w:proofErr w:type="spellStart"/>
+      <w:r>
+        <w:rPr>
+          <w:lang w:val="en-GB"/>
+        </w:rPr>
+        <w:t>Transifex</w:t>
+      </w:r>
+      <w:proofErr w:type="spellEnd"/>
+      <w:r>
+        <w:rPr>
+          <w:lang w:val="en-GB"/>
+        </w:rPr>
+        <w:t xml:space="preserve"> target window.</w:t>
       </w:r>
     </w:p>
     <w:p>
@@ -1336,24 +2167,6 @@
     </w:p>
     <w:p>
       <w:pPr>
-        <w:rPr>
-          <w:caps/>
-          <w:color w:val="FFFFFF" w:themeColor="background1"/>
-          <w:spacing w:val="15"/>
-          <w:sz w:val="22"/>
-          <w:szCs w:val="22"/>
-          <w:lang w:val="en-US"/>
-        </w:rPr>
-      </w:pPr>
-      <w:r>
-        <w:rPr>
-          <w:lang w:val="en-US"/>
-        </w:rPr>
-        <w:br w:type="page"/>
-      </w:r>
-    </w:p>
-    <w:p>
-      <w:pPr>
         <w:pStyle w:val="Kop1"/>
         <w:rPr>
           <w:lang w:val="en-US"/>
@@ -1363,7 +2176,6 @@
         <w:rPr>
           <w:lang w:val="en-US"/>
         </w:rPr>
-        <w:lastRenderedPageBreak/>
         <w:t>Workflow</w:t>
       </w:r>
     </w:p>
@@ -1395,8 +2207,16 @@
         <w:rPr>
           <w:lang w:val="en-US"/>
         </w:rPr>
-        <w:t>Go to Transifex</w:t>
-      </w:r>
+        <w:t xml:space="preserve">Go to </w:t>
+      </w:r>
+      <w:proofErr w:type="spellStart"/>
+      <w:r>
+        <w:rPr>
+          <w:lang w:val="en-US"/>
+        </w:rPr>
+        <w:t>Transifex</w:t>
+      </w:r>
+      <w:proofErr w:type="spellEnd"/>
     </w:p>
     <w:p>
       <w:pPr>
@@ -1549,6 +2369,7 @@
         </w:rPr>
         <w:t xml:space="preserve">When you are done, click the </w:t>
       </w:r>
+      <w:proofErr w:type="spellStart"/>
       <w:r>
         <w:rPr>
           <w:i/>
@@ -1556,8 +2377,29 @@
           <w:highlight w:val="yellow"/>
           <w:lang w:val="en-US"/>
         </w:rPr>
-        <w:t>Niet beoordeeld</w:t>
-      </w:r>
+        <w:t>Niet</w:t>
+      </w:r>
+      <w:proofErr w:type="spellEnd"/>
+      <w:r>
+        <w:rPr>
+          <w:i/>
+          <w:iCs/>
+          <w:highlight w:val="yellow"/>
+          <w:lang w:val="en-US"/>
+        </w:rPr>
+        <w:t xml:space="preserve"> </w:t>
+      </w:r>
+      <w:proofErr w:type="spellStart"/>
+      <w:r>
+        <w:rPr>
+          <w:i/>
+          <w:iCs/>
+          <w:highlight w:val="yellow"/>
+          <w:lang w:val="en-US"/>
+        </w:rPr>
+        <w:t>beoordeeld</w:t>
+      </w:r>
+      <w:proofErr w:type="spellEnd"/>
       <w:r>
         <w:rPr>
           <w:lang w:val="en-US"/>
@@ -1610,6 +2452,7 @@
         <w:rPr>
           <w:lang w:val="en-US"/>
         </w:rPr>
+        <w:lastRenderedPageBreak/>
         <w:t xml:space="preserve">Send the email with links to </w:t>
       </w:r>
       <w:r>
@@ -1622,7 +2465,21 @@
         <w:rPr>
           <w:lang w:val="en-US"/>
         </w:rPr>
-        <w:t xml:space="preserve"> and in some cases the coordinator of the language as well. You can in Transifex find the reviewers / coordinators via Teams </w:t>
+        <w:t xml:space="preserve"> and in some cases the coordinator of the language as well. You can in </w:t>
+      </w:r>
+      <w:proofErr w:type="spellStart"/>
+      <w:r>
+        <w:rPr>
+          <w:lang w:val="en-US"/>
+        </w:rPr>
+        <w:t>Transifex</w:t>
+      </w:r>
+      <w:proofErr w:type="spellEnd"/>
+      <w:r>
+        <w:rPr>
+          <w:lang w:val="en-US"/>
+        </w:rPr>
+        <w:t xml:space="preserve"> find the reviewers / coordinators via Teams </w:t>
       </w:r>
       <w:r>
         <w:rPr>
@@ -1718,8 +2575,16 @@
         <w:rPr>
           <w:lang w:val="en-US"/>
         </w:rPr>
-        <w:t>Chris Dorna</w:t>
-      </w:r>
+        <w:t xml:space="preserve">Chris </w:t>
+      </w:r>
+      <w:proofErr w:type="spellStart"/>
+      <w:r>
+        <w:rPr>
+          <w:lang w:val="en-US"/>
+        </w:rPr>
+        <w:t>Dorna</w:t>
+      </w:r>
+      <w:proofErr w:type="spellEnd"/>
     </w:p>
     <w:p>
       <w:pPr>
@@ -1732,11 +2597,19 @@
           <w:lang w:val="en-US"/>
         </w:rPr>
       </w:pPr>
-      <w:r>
-        <w:rPr>
-          <w:lang w:val="en-US"/>
-        </w:rPr>
-        <w:t>Joek van Montfort</w:t>
+      <w:proofErr w:type="spellStart"/>
+      <w:r>
+        <w:rPr>
+          <w:lang w:val="en-US"/>
+        </w:rPr>
+        <w:t>Joek</w:t>
+      </w:r>
+      <w:proofErr w:type="spellEnd"/>
+      <w:r>
+        <w:rPr>
+          <w:lang w:val="en-US"/>
+        </w:rPr>
+        <w:t xml:space="preserve"> van Montfort</w:t>
       </w:r>
     </w:p>
     <w:p>
@@ -1798,7 +2671,21 @@
         <w:rPr>
           <w:lang w:val="en-US"/>
         </w:rPr>
-        <w:t>has been made to Transifex) and we do not so often inspect the entire set of material.</w:t>
+        <w:t xml:space="preserve">has been made to </w:t>
+      </w:r>
+      <w:proofErr w:type="spellStart"/>
+      <w:r>
+        <w:rPr>
+          <w:lang w:val="en-US"/>
+        </w:rPr>
+        <w:t>Transifex</w:t>
+      </w:r>
+      <w:proofErr w:type="spellEnd"/>
+      <w:r>
+        <w:rPr>
+          <w:lang w:val="en-US"/>
+        </w:rPr>
+        <w:t>) and we do not so often inspect the entire set of material.</w:t>
       </w:r>
     </w:p>
     <w:p>
@@ -1828,7 +2715,21 @@
         <w:rPr>
           <w:lang w:val="en-US"/>
         </w:rPr>
-        <w:t xml:space="preserve"> get an email from Transifex when there are new strings to be translated.</w:t>
+        <w:t xml:space="preserve"> get an email from </w:t>
+      </w:r>
+      <w:proofErr w:type="spellStart"/>
+      <w:r>
+        <w:rPr>
+          <w:lang w:val="en-US"/>
+        </w:rPr>
+        <w:t>Transifex</w:t>
+      </w:r>
+      <w:proofErr w:type="spellEnd"/>
+      <w:r>
+        <w:rPr>
+          <w:lang w:val="en-US"/>
+        </w:rPr>
+        <w:t xml:space="preserve"> when there are new strings to be translated.</w:t>
       </w:r>
     </w:p>
     <w:p>
@@ -1915,11 +2816,19 @@
           <w:lang w:val="en-US"/>
         </w:rPr>
       </w:pPr>
-      <w:r>
-        <w:rPr>
-          <w:lang w:val="en-US"/>
-        </w:rPr>
-        <w:t>Transifex is a great tool, but there are some wishes open. They are listed here so that you do not have to bring them up again.</w:t>
+      <w:proofErr w:type="spellStart"/>
+      <w:r>
+        <w:rPr>
+          <w:lang w:val="en-US"/>
+        </w:rPr>
+        <w:t>Transifex</w:t>
+      </w:r>
+      <w:proofErr w:type="spellEnd"/>
+      <w:r>
+        <w:rPr>
+          <w:lang w:val="en-US"/>
+        </w:rPr>
+        <w:t xml:space="preserve"> is a great tool, but there are some wishes open. They are listed here so that you do not have to bring them up again.</w:t>
       </w:r>
     </w:p>
     <w:p>
@@ -2071,7 +2980,7 @@
       <w:rPr>
         <w:lang w:val="en-GB"/>
       </w:rPr>
-      <w:t>6</w:t>
+      <w:t>7</w:t>
     </w:r>
     <w:r>
       <w:rPr>
@@ -2541,6 +3450,119 @@
     </w:lvl>
   </w:abstractNum>
   <w:abstractNum w:abstractNumId="4" w15:restartNumberingAfterBreak="0">
+    <w:nsid w:val="33673535"/>
+    <w:multiLevelType w:val="hybridMultilevel"/>
+    <w:tmpl w:val="F348C2EA"/>
+    <w:lvl w:ilvl="0" w:tplc="04130001">
+      <w:start w:val="1"/>
+      <w:numFmt w:val="bullet"/>
+      <w:lvlText w:val=""/>
+      <w:lvlJc w:val="left"/>
+      <w:pPr>
+        <w:ind w:left="720" w:hanging="360"/>
+      </w:pPr>
+      <w:rPr>
+        <w:rFonts w:ascii="Symbol" w:hAnsi="Symbol" w:hint="default"/>
+      </w:rPr>
+    </w:lvl>
+    <w:lvl w:ilvl="1" w:tplc="04130003" w:tentative="1">
+      <w:start w:val="1"/>
+      <w:numFmt w:val="bullet"/>
+      <w:lvlText w:val="o"/>
+      <w:lvlJc w:val="left"/>
+      <w:pPr>
+        <w:ind w:left="1440" w:hanging="360"/>
+      </w:pPr>
+      <w:rPr>
+        <w:rFonts w:ascii="Courier New" w:hAnsi="Courier New" w:cs="Courier New" w:hint="default"/>
+      </w:rPr>
+    </w:lvl>
+    <w:lvl w:ilvl="2" w:tplc="04130005" w:tentative="1">
+      <w:start w:val="1"/>
+      <w:numFmt w:val="bullet"/>
+      <w:lvlText w:val=""/>
+      <w:lvlJc w:val="left"/>
+      <w:pPr>
+        <w:ind w:left="2160" w:hanging="360"/>
+      </w:pPr>
+      <w:rPr>
+        <w:rFonts w:ascii="Wingdings" w:hAnsi="Wingdings" w:hint="default"/>
+      </w:rPr>
+    </w:lvl>
+    <w:lvl w:ilvl="3" w:tplc="04130001" w:tentative="1">
+      <w:start w:val="1"/>
+      <w:numFmt w:val="bullet"/>
+      <w:lvlText w:val=""/>
+      <w:lvlJc w:val="left"/>
+      <w:pPr>
+        <w:ind w:left="2880" w:hanging="360"/>
+      </w:pPr>
+      <w:rPr>
+        <w:rFonts w:ascii="Symbol" w:hAnsi="Symbol" w:hint="default"/>
+      </w:rPr>
+    </w:lvl>
+    <w:lvl w:ilvl="4" w:tplc="04130003" w:tentative="1">
+      <w:start w:val="1"/>
+      <w:numFmt w:val="bullet"/>
+      <w:lvlText w:val="o"/>
+      <w:lvlJc w:val="left"/>
+      <w:pPr>
+        <w:ind w:left="3600" w:hanging="360"/>
+      </w:pPr>
+      <w:rPr>
+        <w:rFonts w:ascii="Courier New" w:hAnsi="Courier New" w:cs="Courier New" w:hint="default"/>
+      </w:rPr>
+    </w:lvl>
+    <w:lvl w:ilvl="5" w:tplc="04130005" w:tentative="1">
+      <w:start w:val="1"/>
+      <w:numFmt w:val="bullet"/>
+      <w:lvlText w:val=""/>
+      <w:lvlJc w:val="left"/>
+      <w:pPr>
+        <w:ind w:left="4320" w:hanging="360"/>
+      </w:pPr>
+      <w:rPr>
+        <w:rFonts w:ascii="Wingdings" w:hAnsi="Wingdings" w:hint="default"/>
+      </w:rPr>
+    </w:lvl>
+    <w:lvl w:ilvl="6" w:tplc="04130001" w:tentative="1">
+      <w:start w:val="1"/>
+      <w:numFmt w:val="bullet"/>
+      <w:lvlText w:val=""/>
+      <w:lvlJc w:val="left"/>
+      <w:pPr>
+        <w:ind w:left="5040" w:hanging="360"/>
+      </w:pPr>
+      <w:rPr>
+        <w:rFonts w:ascii="Symbol" w:hAnsi="Symbol" w:hint="default"/>
+      </w:rPr>
+    </w:lvl>
+    <w:lvl w:ilvl="7" w:tplc="04130003" w:tentative="1">
+      <w:start w:val="1"/>
+      <w:numFmt w:val="bullet"/>
+      <w:lvlText w:val="o"/>
+      <w:lvlJc w:val="left"/>
+      <w:pPr>
+        <w:ind w:left="5760" w:hanging="360"/>
+      </w:pPr>
+      <w:rPr>
+        <w:rFonts w:ascii="Courier New" w:hAnsi="Courier New" w:cs="Courier New" w:hint="default"/>
+      </w:rPr>
+    </w:lvl>
+    <w:lvl w:ilvl="8" w:tplc="04130005" w:tentative="1">
+      <w:start w:val="1"/>
+      <w:numFmt w:val="bullet"/>
+      <w:lvlText w:val=""/>
+      <w:lvlJc w:val="left"/>
+      <w:pPr>
+        <w:ind w:left="6480" w:hanging="360"/>
+      </w:pPr>
+      <w:rPr>
+        <w:rFonts w:ascii="Wingdings" w:hAnsi="Wingdings" w:hint="default"/>
+      </w:rPr>
+    </w:lvl>
+  </w:abstractNum>
+  <w:abstractNum w:abstractNumId="5" w15:restartNumberingAfterBreak="0">
     <w:nsid w:val="41F63566"/>
     <w:multiLevelType w:val="hybridMultilevel"/>
     <w:tmpl w:val="1B24BB56"/>
@@ -2629,7 +3651,7 @@
       </w:pPr>
     </w:lvl>
   </w:abstractNum>
-  <w:abstractNum w:abstractNumId="5" w15:restartNumberingAfterBreak="0">
+  <w:abstractNum w:abstractNumId="6" w15:restartNumberingAfterBreak="0">
     <w:nsid w:val="67FC7880"/>
     <w:multiLevelType w:val="hybridMultilevel"/>
     <w:tmpl w:val="BAA62646"/>
@@ -2718,7 +3740,7 @@
       </w:pPr>
     </w:lvl>
   </w:abstractNum>
-  <w:abstractNum w:abstractNumId="6" w15:restartNumberingAfterBreak="0">
+  <w:abstractNum w:abstractNumId="7" w15:restartNumberingAfterBreak="0">
     <w:nsid w:val="729D497E"/>
     <w:multiLevelType w:val="hybridMultilevel"/>
     <w:tmpl w:val="87986E78"/>
@@ -2814,7 +3836,7 @@
     <w:abstractNumId w:val="1"/>
   </w:num>
   <w:num w:numId="3">
-    <w:abstractNumId w:val="5"/>
+    <w:abstractNumId w:val="6"/>
   </w:num>
   <w:num w:numId="4">
     <w:abstractNumId w:val="3"/>
@@ -2823,10 +3845,13 @@
     <w:abstractNumId w:val="2"/>
   </w:num>
   <w:num w:numId="6">
-    <w:abstractNumId w:val="4"/>
+    <w:abstractNumId w:val="5"/>
   </w:num>
   <w:num w:numId="7">
-    <w:abstractNumId w:val="6"/>
+    <w:abstractNumId w:val="7"/>
+  </w:num>
+  <w:num w:numId="8">
+    <w:abstractNumId w:val="4"/>
   </w:num>
 </w:numbering>
 </file>
@@ -3918,6 +4943,25 @@
     <w:uiPriority w:val="99"/>
     <w:rsid w:val="00BE3175"/>
   </w:style>
+  <w:style w:type="table" w:styleId="Tabelraster">
+    <w:name w:val="Table Grid"/>
+    <w:basedOn w:val="Standaardtabel"/>
+    <w:uiPriority w:val="59"/>
+    <w:rsid w:val="00033232"/>
+    <w:pPr>
+      <w:spacing w:before="0" w:after="0" w:line="240" w:lineRule="auto"/>
+    </w:pPr>
+    <w:tblPr>
+      <w:tblBorders>
+        <w:top w:val="single" w:sz="4" w:space="0" w:color="auto"/>
+        <w:left w:val="single" w:sz="4" w:space="0" w:color="auto"/>
+        <w:bottom w:val="single" w:sz="4" w:space="0" w:color="auto"/>
+        <w:right w:val="single" w:sz="4" w:space="0" w:color="auto"/>
+        <w:insideH w:val="single" w:sz="4" w:space="0" w:color="auto"/>
+        <w:insideV w:val="single" w:sz="4" w:space="0" w:color="auto"/>
+      </w:tblBorders>
+    </w:tblPr>
+  </w:style>
 </w:styles>
 </file>
 

</xml_diff>